<commit_message>
modified english up to 2.2.2
</commit_message>
<xml_diff>
--- a/PacificVis2018_english.docx
+++ b/PacificVis2018_english.docx
@@ -1015,8 +1015,6 @@
         </w:rPr>
         <w:t>esult of highlighting a specific cell nucleus shape.</w:t>
       </w:r>
-      <w:bookmarkStart w:id="0" w:name="_GoBack"/>
-      <w:bookmarkEnd w:id="0"/>
     </w:p>
     <w:p>
       <w:pPr>
@@ -1049,7 +1047,95 @@
           <w:szCs w:val="18"/>
           <w:lang w:eastAsia="ja-JP"/>
         </w:rPr>
-        <w:t xml:space="preserve">A representation was added about the phenotypic characteristics, the position of the cell nucleus, the distance between the center of gravity of the cell nucleus from the center of gravity of the embryo, and the migration distance of the cell nucleus. </w:t>
+        <w:t xml:space="preserve">In this section, we describe how to visualize </w:t>
+      </w:r>
+      <w:r>
+        <w:rPr>
+          <w:color w:val="000000" w:themeColor="text1"/>
+          <w:szCs w:val="18"/>
+          <w:lang w:eastAsia="ja-JP"/>
+        </w:rPr>
+        <w:t xml:space="preserve">the </w:t>
+      </w:r>
+      <w:r>
+        <w:rPr>
+          <w:color w:val="000000" w:themeColor="text1"/>
+          <w:szCs w:val="18"/>
+          <w:lang w:eastAsia="ja-JP"/>
+        </w:rPr>
+        <w:t>phenotypic characteristics, a cell nuclear position, a distance between a</w:t>
+      </w:r>
+      <w:r>
+        <w:rPr>
+          <w:color w:val="000000" w:themeColor="text1"/>
+          <w:szCs w:val="18"/>
+          <w:lang w:eastAsia="ja-JP"/>
+        </w:rPr>
+        <w:t xml:space="preserve"> cell nucleus</w:t>
+      </w:r>
+      <w:r>
+        <w:rPr>
+          <w:color w:val="000000" w:themeColor="text1"/>
+          <w:szCs w:val="18"/>
+          <w:lang w:eastAsia="ja-JP"/>
+        </w:rPr>
+        <w:t xml:space="preserve"> center</w:t>
+      </w:r>
+      <w:r>
+        <w:rPr>
+          <w:color w:val="000000" w:themeColor="text1"/>
+          <w:szCs w:val="18"/>
+          <w:lang w:eastAsia="ja-JP"/>
+        </w:rPr>
+        <w:t xml:space="preserve"> </w:t>
+      </w:r>
+      <w:r>
+        <w:rPr>
+          <w:color w:val="000000" w:themeColor="text1"/>
+          <w:szCs w:val="18"/>
+          <w:lang w:eastAsia="ja-JP"/>
+        </w:rPr>
+        <w:t>and an</w:t>
+      </w:r>
+      <w:r>
+        <w:rPr>
+          <w:color w:val="000000" w:themeColor="text1"/>
+          <w:szCs w:val="18"/>
+          <w:lang w:eastAsia="ja-JP"/>
+        </w:rPr>
+        <w:t xml:space="preserve"> embryo</w:t>
+      </w:r>
+      <w:r>
+        <w:rPr>
+          <w:color w:val="000000" w:themeColor="text1"/>
+          <w:szCs w:val="18"/>
+          <w:lang w:eastAsia="ja-JP"/>
+        </w:rPr>
+        <w:t xml:space="preserve"> center</w:t>
+      </w:r>
+      <w:r>
+        <w:rPr>
+          <w:color w:val="000000" w:themeColor="text1"/>
+          <w:szCs w:val="18"/>
+          <w:lang w:eastAsia="ja-JP"/>
+        </w:rPr>
+        <w:t xml:space="preserve">, and </w:t>
+      </w:r>
+      <w:r>
+        <w:rPr>
+          <w:color w:val="000000" w:themeColor="text1"/>
+          <w:szCs w:val="18"/>
+          <w:lang w:eastAsia="ja-JP"/>
+        </w:rPr>
+        <w:t>a movement distance of a</w:t>
+      </w:r>
+      <w:r>
+        <w:rPr>
+          <w:color w:val="000000" w:themeColor="text1"/>
+          <w:szCs w:val="18"/>
+          <w:lang w:eastAsia="ja-JP"/>
+        </w:rPr>
+        <w:t xml:space="preserve"> cell nucleus. </w:t>
       </w:r>
       <w:r>
         <w:rPr>
@@ -1244,7 +1330,7 @@
       <w:pPr>
         <w:pStyle w:val="Body"/>
         <w:spacing w:line="240" w:lineRule="auto"/>
-        <w:ind w:firstLine="0"/>
+        <w:ind w:leftChars="200" w:left="360" w:firstLine="0"/>
         <w:rPr>
           <w:lang w:eastAsia="ja-JP"/>
         </w:rPr>
@@ -1255,9 +1341,9 @@
           <w:lang w:eastAsia="ja-JP"/>
         </w:rPr>
         <w:drawing>
-          <wp:inline distT="0" distB="0" distL="0" distR="0" wp14:anchorId="1C727094" wp14:editId="7CD122AD">
-            <wp:extent cx="2278707" cy="1135081"/>
-            <wp:effectExtent l="0" t="0" r="7620" b="8255"/>
+          <wp:inline distT="0" distB="0" distL="0" distR="0" wp14:anchorId="1C727094" wp14:editId="54475DC8">
+            <wp:extent cx="2408600" cy="1199784"/>
+            <wp:effectExtent l="0" t="0" r="4445" b="0"/>
             <wp:docPr id="7" name="図 7" descr="Macintosh HD:Users:sayaka:Documents:Github:PacificVis2018:図:PV2018Fig2.png"/>
             <wp:cNvGraphicFramePr>
               <a:graphicFrameLocks xmlns:a="http://schemas.openxmlformats.org/drawingml/2006/main" noChangeAspect="1"/>
@@ -1287,7 +1373,7 @@
                   <pic:spPr bwMode="auto">
                     <a:xfrm>
                       <a:off x="0" y="0"/>
-                      <a:ext cx="2278707" cy="1135081"/>
+                      <a:ext cx="2409313" cy="1200139"/>
                     </a:xfrm>
                     <a:prstGeom prst="rect">
                       <a:avLst/>
@@ -1309,15 +1395,71 @@
         <w:pStyle w:val="FigureCaption"/>
       </w:pPr>
       <w:r>
-        <w:t xml:space="preserve">Figure 2: (a) The result of subtracting perpendicular to the AP axis from the center of gravity of a certain cell nucleus (b) the centroid of the embryo (b) the longitudinal axis (AP) of the nematode embryo, </w:t>
+        <w:t>(a)</w:t>
+      </w:r>
+      <w:r>
+        <w:t xml:space="preserve"> </w:t>
+      </w:r>
+      <w:r>
+        <w:t xml:space="preserve">The anterior-posterior axis (AP), </w:t>
       </w:r>
       <w:proofErr w:type="spellStart"/>
       <w:r>
-        <w:t>dorsoventral</w:t>
+        <w:t>dorso</w:t>
       </w:r>
       <w:proofErr w:type="spellEnd"/>
       <w:r>
-        <w:t xml:space="preserve"> axis (DV), left and right axis (LR)</w:t>
+        <w:t>-</w:t>
+      </w:r>
+      <w:r>
+        <w:t xml:space="preserve">ventral axis (DV), </w:t>
+      </w:r>
+      <w:r>
+        <w:t>left</w:t>
+      </w:r>
+      <w:r>
+        <w:t>-</w:t>
+      </w:r>
+      <w:r>
+        <w:t xml:space="preserve">right axis (LR) of a </w:t>
+      </w:r>
+      <w:proofErr w:type="spellStart"/>
+      <w:r>
+        <w:rPr>
+          <w:i/>
+        </w:rPr>
+        <w:t>C.elegans</w:t>
+      </w:r>
+      <w:proofErr w:type="spellEnd"/>
+      <w:r>
+        <w:t xml:space="preserve"> embryo and the</w:t>
+      </w:r>
+      <w:r>
+        <w:t xml:space="preserve"> embryo</w:t>
+      </w:r>
+      <w:r>
+        <w:t xml:space="preserve"> center (b) The</w:t>
+      </w:r>
+      <w:r>
+        <w:t xml:space="preserve"> result of subt</w:t>
+      </w:r>
+      <w:r>
+        <w:t>racting a vertical line from the</w:t>
+      </w:r>
+      <w:r>
+        <w:t xml:space="preserve"> </w:t>
+      </w:r>
+      <w:r>
+        <w:t>cell nuclear</w:t>
+      </w:r>
+      <w:r>
+        <w:t xml:space="preserve"> </w:t>
+      </w:r>
+      <w:r>
+        <w:t xml:space="preserve">center </w:t>
+      </w:r>
+      <w:r>
+        <w:t>to the AP axis</w:t>
       </w:r>
     </w:p>
     <w:p>
@@ -1325,6 +1467,7 @@
         <w:pStyle w:val="Body"/>
         <w:ind w:firstLine="0"/>
         <w:rPr>
+          <w:rFonts w:hint="eastAsia"/>
           <w:color w:val="000000" w:themeColor="text1"/>
           <w:szCs w:val="18"/>
           <w:lang w:eastAsia="ja-JP"/>
@@ -1457,16 +1600,97 @@
           <w:szCs w:val="18"/>
           <w:lang w:eastAsia="ja-JP"/>
         </w:rPr>
-        <w:t xml:space="preserve">In order to show the position of the cell nucleus relative to the AP, DV, LR axis, the centers of gravity of these axes and cell nuclei are indicated. In the nematode embryo, the front and rear (AP) axis, back dorsum (DV) axis, left and right (LR) axis [3] of the embryo are defined, and their axes are orthogonal. As shown in Fig. 2 (a), AP axis is red line, DV axis is green line, LR axis is blue line, </w:t>
+        <w:t>In o</w:t>
+      </w:r>
+      <w:r>
+        <w:rPr>
+          <w:color w:val="000000" w:themeColor="text1"/>
+          <w:szCs w:val="18"/>
+          <w:lang w:eastAsia="ja-JP"/>
+        </w:rPr>
+        <w:t>rder to show a cell nuclear position</w:t>
+      </w:r>
+      <w:r>
+        <w:rPr>
+          <w:color w:val="000000" w:themeColor="text1"/>
+          <w:szCs w:val="18"/>
+          <w:lang w:eastAsia="ja-JP"/>
+        </w:rPr>
+        <w:t xml:space="preserve"> relative to the AP, DV, LR axis, </w:t>
+      </w:r>
+      <w:r>
+        <w:rPr>
+          <w:color w:val="000000" w:themeColor="text1"/>
+          <w:szCs w:val="18"/>
+          <w:lang w:eastAsia="ja-JP"/>
+        </w:rPr>
+        <w:t xml:space="preserve">we visualized </w:t>
+      </w:r>
+      <w:r>
+        <w:rPr>
+          <w:color w:val="000000" w:themeColor="text1"/>
+          <w:szCs w:val="18"/>
+          <w:lang w:eastAsia="ja-JP"/>
+        </w:rPr>
+        <w:t xml:space="preserve">these axes and </w:t>
+      </w:r>
+      <w:r>
+        <w:rPr>
+          <w:color w:val="000000" w:themeColor="text1"/>
+          <w:szCs w:val="18"/>
+          <w:lang w:eastAsia="ja-JP"/>
+        </w:rPr>
+        <w:t>the cell nuclear position</w:t>
+      </w:r>
+      <w:r>
+        <w:rPr>
+          <w:color w:val="000000" w:themeColor="text1"/>
+          <w:szCs w:val="18"/>
+          <w:lang w:eastAsia="ja-JP"/>
+        </w:rPr>
+        <w:t xml:space="preserve">. In the </w:t>
+      </w:r>
+      <w:proofErr w:type="spellStart"/>
+      <w:r>
+        <w:rPr>
+          <w:i/>
+          <w:color w:val="000000" w:themeColor="text1"/>
+          <w:szCs w:val="18"/>
+          <w:lang w:eastAsia="ja-JP"/>
+        </w:rPr>
+        <w:t>C.elegans</w:t>
+      </w:r>
+      <w:proofErr w:type="spellEnd"/>
+      <w:r>
+        <w:rPr>
+          <w:color w:val="000000" w:themeColor="text1"/>
+          <w:szCs w:val="18"/>
+          <w:lang w:eastAsia="ja-JP"/>
+        </w:rPr>
+        <w:t xml:space="preserve"> </w:t>
+      </w:r>
+      <w:r>
+        <w:rPr>
+          <w:color w:val="000000" w:themeColor="text1"/>
+          <w:szCs w:val="18"/>
+          <w:lang w:eastAsia="ja-JP"/>
+        </w:rPr>
+        <w:t xml:space="preserve">embryo, </w:t>
+      </w:r>
+      <w:r>
+        <w:t>anterior-</w:t>
       </w:r>
       <w:proofErr w:type="gramStart"/>
       <w:r>
-        <w:rPr>
-          <w:color w:val="000000" w:themeColor="text1"/>
-          <w:szCs w:val="18"/>
-          <w:lang w:eastAsia="ja-JP"/>
-        </w:rPr>
-        <w:t>embryo</w:t>
+        <w:t>posterior</w:t>
+      </w:r>
+      <w:r>
+        <w:rPr>
+          <w:color w:val="000000" w:themeColor="text1"/>
+          <w:szCs w:val="18"/>
+          <w:lang w:eastAsia="ja-JP"/>
+        </w:rPr>
+        <w:t>(</w:t>
       </w:r>
       <w:proofErr w:type="gramEnd"/>
       <w:r>
@@ -1475,16 +1699,194 @@
           <w:szCs w:val="18"/>
           <w:lang w:eastAsia="ja-JP"/>
         </w:rPr>
-        <w:t xml:space="preserve"> center of gravity is drawn with yellow spheres. Also, visualize the center of gravity of the cell nucleus with black spheres, draw the foot of the perpendicular to the axis where the feature amount was measured (AP axis in Fig. 2 (b)), draw the </w:t>
-      </w:r>
-      <w:r>
-        <w:rPr>
-          <w:color w:val="000000" w:themeColor="text1"/>
-          <w:szCs w:val="18"/>
-          <w:lang w:eastAsia="ja-JP"/>
-        </w:rPr>
-        <w:lastRenderedPageBreak/>
-        <w:t>foot of the perpendicular with the sphere of the color of the axis did.</w:t>
+        <w:t xml:space="preserve">AP) axis, </w:t>
+      </w:r>
+      <w:proofErr w:type="spellStart"/>
+      <w:r>
+        <w:t>dorso</w:t>
+      </w:r>
+      <w:proofErr w:type="spellEnd"/>
+      <w:r>
+        <w:t>-</w:t>
+      </w:r>
+      <w:r>
+        <w:t>ventral</w:t>
+      </w:r>
+      <w:r>
+        <w:rPr>
+          <w:color w:val="000000" w:themeColor="text1"/>
+          <w:szCs w:val="18"/>
+          <w:lang w:eastAsia="ja-JP"/>
+        </w:rPr>
+        <w:t>(DV) axis and</w:t>
+      </w:r>
+      <w:r>
+        <w:rPr>
+          <w:color w:val="000000" w:themeColor="text1"/>
+          <w:szCs w:val="18"/>
+          <w:lang w:eastAsia="ja-JP"/>
+        </w:rPr>
+        <w:t xml:space="preserve"> left</w:t>
+      </w:r>
+      <w:r>
+        <w:rPr>
+          <w:color w:val="000000" w:themeColor="text1"/>
+          <w:szCs w:val="18"/>
+          <w:lang w:eastAsia="ja-JP"/>
+        </w:rPr>
+        <w:t>-right(LR) axis</w:t>
+      </w:r>
+      <w:r>
+        <w:rPr>
+          <w:color w:val="000000" w:themeColor="text1"/>
+          <w:szCs w:val="18"/>
+          <w:lang w:eastAsia="ja-JP"/>
+        </w:rPr>
+        <w:t xml:space="preserve">[3] are defined, and </w:t>
+      </w:r>
+      <w:r>
+        <w:rPr>
+          <w:color w:val="000000" w:themeColor="text1"/>
+          <w:szCs w:val="18"/>
+          <w:lang w:eastAsia="ja-JP"/>
+        </w:rPr>
+        <w:t xml:space="preserve">they </w:t>
+      </w:r>
+      <w:r>
+        <w:rPr>
+          <w:color w:val="000000" w:themeColor="text1"/>
+          <w:szCs w:val="18"/>
+          <w:lang w:eastAsia="ja-JP"/>
+        </w:rPr>
+        <w:t>are orthogonal</w:t>
+      </w:r>
+      <w:r>
+        <w:rPr>
+          <w:color w:val="000000" w:themeColor="text1"/>
+          <w:szCs w:val="18"/>
+          <w:lang w:eastAsia="ja-JP"/>
+        </w:rPr>
+        <w:t xml:space="preserve"> each other. As shown in Figure</w:t>
+      </w:r>
+      <w:r>
+        <w:rPr>
+          <w:color w:val="000000" w:themeColor="text1"/>
+          <w:szCs w:val="18"/>
+          <w:lang w:eastAsia="ja-JP"/>
+        </w:rPr>
+        <w:t xml:space="preserve"> 2 (a), red line</w:t>
+      </w:r>
+      <w:r>
+        <w:rPr>
+          <w:color w:val="000000" w:themeColor="text1"/>
+          <w:szCs w:val="18"/>
+          <w:lang w:eastAsia="ja-JP"/>
+        </w:rPr>
+        <w:t xml:space="preserve"> is AP axis, </w:t>
+      </w:r>
+      <w:r>
+        <w:rPr>
+          <w:color w:val="000000" w:themeColor="text1"/>
+          <w:szCs w:val="18"/>
+          <w:lang w:eastAsia="ja-JP"/>
+        </w:rPr>
+        <w:t>gree</w:t>
+      </w:r>
+      <w:r>
+        <w:rPr>
+          <w:color w:val="000000" w:themeColor="text1"/>
+          <w:szCs w:val="18"/>
+          <w:lang w:eastAsia="ja-JP"/>
+        </w:rPr>
+        <w:t xml:space="preserve">n one is DV axis, blue one is LR axis and the yellow sphere is the </w:t>
+      </w:r>
+      <w:r>
+        <w:rPr>
+          <w:color w:val="000000" w:themeColor="text1"/>
+          <w:szCs w:val="18"/>
+          <w:lang w:eastAsia="ja-JP"/>
+        </w:rPr>
+        <w:t>embryo center</w:t>
+      </w:r>
+      <w:r>
+        <w:rPr>
+          <w:color w:val="000000" w:themeColor="text1"/>
+          <w:szCs w:val="18"/>
+          <w:lang w:eastAsia="ja-JP"/>
+        </w:rPr>
+        <w:t xml:space="preserve">. </w:t>
+      </w:r>
+      <w:r>
+        <w:rPr>
+          <w:color w:val="000000" w:themeColor="text1"/>
+          <w:szCs w:val="18"/>
+          <w:lang w:eastAsia="ja-JP"/>
+        </w:rPr>
+        <w:t>We drew</w:t>
+      </w:r>
+      <w:r>
+        <w:rPr>
+          <w:color w:val="000000" w:themeColor="text1"/>
+          <w:szCs w:val="18"/>
+          <w:lang w:eastAsia="ja-JP"/>
+        </w:rPr>
+        <w:t xml:space="preserve"> </w:t>
+      </w:r>
+      <w:r>
+        <w:rPr>
+          <w:color w:val="000000" w:themeColor="text1"/>
+          <w:szCs w:val="18"/>
+          <w:lang w:eastAsia="ja-JP"/>
+        </w:rPr>
+        <w:t>the cell nuclear center with the black sphere and</w:t>
+      </w:r>
+      <w:r>
+        <w:rPr>
+          <w:color w:val="000000" w:themeColor="text1"/>
+          <w:szCs w:val="18"/>
+          <w:lang w:eastAsia="ja-JP"/>
+        </w:rPr>
+        <w:t xml:space="preserve"> the foot of the perpendicular to the axis where the feature </w:t>
+      </w:r>
+      <w:r>
+        <w:rPr>
+          <w:color w:val="000000" w:themeColor="text1"/>
+          <w:szCs w:val="18"/>
+          <w:lang w:eastAsia="ja-JP"/>
+        </w:rPr>
+        <w:t xml:space="preserve">value </w:t>
+      </w:r>
+      <w:r>
+        <w:rPr>
+          <w:color w:val="000000" w:themeColor="text1"/>
+          <w:szCs w:val="18"/>
+          <w:lang w:eastAsia="ja-JP"/>
+        </w:rPr>
+        <w:t>was measured (AP axis</w:t>
+      </w:r>
+      <w:r>
+        <w:rPr>
+          <w:color w:val="000000" w:themeColor="text1"/>
+          <w:szCs w:val="18"/>
+          <w:lang w:eastAsia="ja-JP"/>
+        </w:rPr>
+        <w:t xml:space="preserve"> in Fig. 2 (b)) w</w:t>
+      </w:r>
+      <w:r>
+        <w:rPr>
+          <w:color w:val="000000" w:themeColor="text1"/>
+          <w:szCs w:val="18"/>
+          <w:lang w:eastAsia="ja-JP"/>
+        </w:rPr>
+        <w:t>ith a sphere of the same color as the axis</w:t>
+      </w:r>
+      <w:r>
+        <w:rPr>
+          <w:color w:val="000000" w:themeColor="text1"/>
+          <w:szCs w:val="18"/>
+          <w:lang w:eastAsia="ja-JP"/>
+        </w:rPr>
+        <w:t>.</w:t>
       </w:r>
     </w:p>
     <w:p>
@@ -1517,6 +1919,7 @@
           <w:color w:val="000000" w:themeColor="text1"/>
           <w:lang w:eastAsia="ja-JP"/>
         </w:rPr>
+        <w:lastRenderedPageBreak/>
         <w:t xml:space="preserve">2.2.2  </w:t>
       </w:r>
       <w:r>
@@ -1525,7 +1928,15 @@
           <w:color w:val="000000" w:themeColor="text1"/>
           <w:lang w:eastAsia="ja-JP"/>
         </w:rPr>
-        <w:t>Distance</w:t>
+        <w:t>Di</w:t>
+      </w:r>
+      <w:r>
+        <w:rPr>
+          <w:rFonts w:ascii="Helvetica" w:hAnsi="Helvetica"/>
+          <w:color w:val="000000" w:themeColor="text1"/>
+          <w:lang w:eastAsia="ja-JP"/>
+        </w:rPr>
+        <w:t>stance</w:t>
       </w:r>
       <w:proofErr w:type="gramEnd"/>
       <w:r>
@@ -1534,7 +1945,15 @@
           <w:color w:val="000000" w:themeColor="text1"/>
           <w:lang w:eastAsia="ja-JP"/>
         </w:rPr>
-        <w:t xml:space="preserve"> between nuclear center to embryo center</w:t>
+        <w:t xml:space="preserve"> between nuclear center and</w:t>
+      </w:r>
+      <w:r>
+        <w:rPr>
+          <w:rFonts w:ascii="Helvetica" w:hAnsi="Helvetica"/>
+          <w:color w:val="000000" w:themeColor="text1"/>
+          <w:lang w:eastAsia="ja-JP"/>
+        </w:rPr>
+        <w:t xml:space="preserve"> embryo center</w:t>
       </w:r>
       <w:r>
         <w:rPr>
@@ -1550,7 +1969,7 @@
       <w:pPr>
         <w:pStyle w:val="Body"/>
         <w:spacing w:line="240" w:lineRule="auto"/>
-        <w:ind w:firstLine="0"/>
+        <w:ind w:leftChars="756" w:left="1361" w:firstLine="0"/>
         <w:rPr>
           <w:rFonts w:ascii="Helvetica" w:hAnsi="Helvetica"/>
           <w:b/>
@@ -1659,25 +2078,63 @@
           <w:szCs w:val="18"/>
           <w:lang w:eastAsia="ja-JP"/>
         </w:rPr>
-        <w:t xml:space="preserve">To show the phenotypic characteristics of the distance between the center of gravity of the embryo and the center of gravity of the cell nucleus, </w:t>
-      </w:r>
-      <w:proofErr w:type="gramStart"/>
-      <w:r>
-        <w:rPr>
-          <w:color w:val="000000" w:themeColor="text1"/>
-          <w:szCs w:val="18"/>
-          <w:lang w:eastAsia="ja-JP"/>
-        </w:rPr>
-        <w:t>the center of gravity of the embryo and the center of gravity of the cell nucleus were connected by a line</w:t>
-      </w:r>
-      <w:proofErr w:type="gramEnd"/>
-      <w:r>
-        <w:rPr>
-          <w:color w:val="000000" w:themeColor="text1"/>
-          <w:szCs w:val="18"/>
-          <w:lang w:eastAsia="ja-JP"/>
-        </w:rPr>
-        <w:t>.</w:t>
+        <w:t xml:space="preserve">To show a phenotypic characteristic of the distance between an </w:t>
+      </w:r>
+      <w:r>
+        <w:rPr>
+          <w:color w:val="000000" w:themeColor="text1"/>
+          <w:szCs w:val="18"/>
+          <w:lang w:eastAsia="ja-JP"/>
+        </w:rPr>
+        <w:t xml:space="preserve">embryo </w:t>
+      </w:r>
+      <w:r>
+        <w:rPr>
+          <w:color w:val="000000" w:themeColor="text1"/>
+          <w:szCs w:val="18"/>
+          <w:lang w:eastAsia="ja-JP"/>
+        </w:rPr>
+        <w:t>center and a cell nuclear center</w:t>
+      </w:r>
+      <w:r>
+        <w:rPr>
+          <w:color w:val="000000" w:themeColor="text1"/>
+          <w:szCs w:val="18"/>
+          <w:lang w:eastAsia="ja-JP"/>
+        </w:rPr>
+        <w:t xml:space="preserve">, </w:t>
+      </w:r>
+      <w:r>
+        <w:rPr>
+          <w:color w:val="000000" w:themeColor="text1"/>
+          <w:szCs w:val="18"/>
+          <w:lang w:eastAsia="ja-JP"/>
+        </w:rPr>
+        <w:t xml:space="preserve">we connected them </w:t>
+      </w:r>
+      <w:r>
+        <w:rPr>
+          <w:color w:val="000000" w:themeColor="text1"/>
+          <w:szCs w:val="18"/>
+          <w:lang w:eastAsia="ja-JP"/>
+        </w:rPr>
+        <w:t xml:space="preserve">by a </w:t>
+      </w:r>
+      <w:r>
+        <w:rPr>
+          <w:color w:val="000000" w:themeColor="text1"/>
+          <w:szCs w:val="18"/>
+          <w:lang w:eastAsia="ja-JP"/>
+        </w:rPr>
+        <w:t xml:space="preserve">black </w:t>
+      </w:r>
+      <w:r>
+        <w:rPr>
+          <w:color w:val="000000" w:themeColor="text1"/>
+          <w:szCs w:val="18"/>
+          <w:lang w:eastAsia="ja-JP"/>
+        </w:rPr>
+        <w:t>line.</w:t>
       </w:r>
     </w:p>
     <w:p>
@@ -1742,6 +2199,8 @@
           <w:lang w:eastAsia="ja-JP"/>
         </w:rPr>
       </w:pPr>
+      <w:bookmarkStart w:id="0" w:name="_GoBack"/>
+      <w:bookmarkEnd w:id="0"/>
       <w:r>
         <w:rPr>
           <w:rFonts w:ascii="Helvetica" w:hAnsi="Helvetica" w:hint="eastAsia"/>

</xml_diff>

<commit_message>
modified english up to 2.2.3
</commit_message>
<xml_diff>
--- a/PacificVis2018_english.docx
+++ b/PacificVis2018_english.docx
@@ -1608,7 +1608,15 @@
           <w:szCs w:val="18"/>
           <w:lang w:eastAsia="ja-JP"/>
         </w:rPr>
-        <w:t>rder to show a cell nuclear position</w:t>
+        <w:t>rder to show the</w:t>
+      </w:r>
+      <w:r>
+        <w:rPr>
+          <w:color w:val="000000" w:themeColor="text1"/>
+          <w:szCs w:val="18"/>
+          <w:lang w:eastAsia="ja-JP"/>
+        </w:rPr>
+        <w:t xml:space="preserve"> cell nuclear position</w:t>
       </w:r>
       <w:r>
         <w:rPr>
@@ -2078,7 +2086,15 @@
           <w:szCs w:val="18"/>
           <w:lang w:eastAsia="ja-JP"/>
         </w:rPr>
-        <w:t xml:space="preserve">To show a phenotypic characteristic of the distance between an </w:t>
+        <w:t xml:space="preserve">To show </w:t>
+      </w:r>
+      <w:r>
+        <w:rPr>
+          <w:color w:val="000000" w:themeColor="text1"/>
+          <w:szCs w:val="18"/>
+          <w:lang w:eastAsia="ja-JP"/>
+        </w:rPr>
+        <w:t xml:space="preserve">the distance between an </w:t>
       </w:r>
       <w:r>
         <w:rPr>
@@ -2199,8 +2215,6 @@
           <w:lang w:eastAsia="ja-JP"/>
         </w:rPr>
       </w:pPr>
-      <w:bookmarkStart w:id="0" w:name="_GoBack"/>
-      <w:bookmarkEnd w:id="0"/>
       <w:r>
         <w:rPr>
           <w:rFonts w:ascii="Helvetica" w:hAnsi="Helvetica" w:hint="eastAsia"/>
@@ -2264,7 +2278,22 @@
         <w:pStyle w:val="FigureCaption"/>
       </w:pPr>
       <w:r>
-        <w:t>Cell nucleus migration distance. The colors of the line segments were colored with a divergence chromaticity diagram.</w:t>
+        <w:t xml:space="preserve">A movement </w:t>
+      </w:r>
+      <w:r>
+        <w:t>distance</w:t>
+      </w:r>
+      <w:r>
+        <w:t xml:space="preserve"> of a cell nucleus</w:t>
+      </w:r>
+      <w:r>
+        <w:t xml:space="preserve">. The colors of the line segments </w:t>
+      </w:r>
+      <w:r>
+        <w:t>refer from the diverging color map</w:t>
+      </w:r>
+      <w:r>
+        <w:t>.</w:t>
       </w:r>
     </w:p>
     <w:p>
@@ -2284,15 +2313,79 @@
           <w:szCs w:val="18"/>
           <w:lang w:eastAsia="ja-JP"/>
         </w:rPr>
-        <w:t>In order to show the phenotypic characteristics of cell nucleus migration distance, we visualized the centroid of the cell nucleus for the time step in which the feature appears and conn</w:t>
-      </w:r>
-      <w:r>
-        <w:rPr>
-          <w:color w:val="000000" w:themeColor="text1"/>
-          <w:szCs w:val="18"/>
-          <w:lang w:eastAsia="ja-JP"/>
-        </w:rPr>
-        <w:t xml:space="preserve">ected it with a line. </w:t>
+        <w:t>In order to show the</w:t>
+      </w:r>
+      <w:r>
+        <w:rPr>
+          <w:color w:val="000000" w:themeColor="text1"/>
+          <w:szCs w:val="18"/>
+          <w:lang w:eastAsia="ja-JP"/>
+        </w:rPr>
+        <w:t xml:space="preserve"> </w:t>
+      </w:r>
+      <w:r>
+        <w:rPr>
+          <w:color w:val="000000" w:themeColor="text1"/>
+          <w:szCs w:val="18"/>
+          <w:lang w:eastAsia="ja-JP"/>
+        </w:rPr>
+        <w:t xml:space="preserve">movement </w:t>
+      </w:r>
+      <w:r>
+        <w:rPr>
+          <w:color w:val="000000" w:themeColor="text1"/>
+          <w:szCs w:val="18"/>
+          <w:lang w:eastAsia="ja-JP"/>
+        </w:rPr>
+        <w:t>distance</w:t>
+      </w:r>
+      <w:r>
+        <w:rPr>
+          <w:color w:val="000000" w:themeColor="text1"/>
+          <w:szCs w:val="18"/>
+          <w:lang w:eastAsia="ja-JP"/>
+        </w:rPr>
+        <w:t xml:space="preserve"> of a </w:t>
+      </w:r>
+      <w:r>
+        <w:rPr>
+          <w:color w:val="000000" w:themeColor="text1"/>
+          <w:szCs w:val="18"/>
+          <w:lang w:eastAsia="ja-JP"/>
+        </w:rPr>
+        <w:t>cell nucleus</w:t>
+      </w:r>
+      <w:r>
+        <w:rPr>
+          <w:color w:val="000000" w:themeColor="text1"/>
+          <w:szCs w:val="18"/>
+          <w:lang w:eastAsia="ja-JP"/>
+        </w:rPr>
+        <w:t>, we visualized cell nuclear centers</w:t>
+      </w:r>
+      <w:r>
+        <w:rPr>
+          <w:color w:val="000000" w:themeColor="text1"/>
+          <w:szCs w:val="18"/>
+          <w:lang w:eastAsia="ja-JP"/>
+        </w:rPr>
+        <w:t xml:space="preserve"> and conn</w:t>
+      </w:r>
+      <w:r>
+        <w:rPr>
+          <w:color w:val="000000" w:themeColor="text1"/>
+          <w:szCs w:val="18"/>
+          <w:lang w:eastAsia="ja-JP"/>
+        </w:rPr>
+        <w:t>ected them</w:t>
+      </w:r>
+      <w:r>
+        <w:rPr>
+          <w:color w:val="000000" w:themeColor="text1"/>
+          <w:szCs w:val="18"/>
+          <w:lang w:eastAsia="ja-JP"/>
+        </w:rPr>
+        <w:t xml:space="preserve"> with a line. </w:t>
       </w:r>
       <w:proofErr w:type="spellStart"/>
       <w:r>
@@ -2327,15 +2420,73 @@
           <w:szCs w:val="18"/>
           <w:lang w:eastAsia="ja-JP"/>
         </w:rPr>
-        <w:t xml:space="preserve"> 4 calculates the distance between the position points of the cell nucleus at the time step t and color the line corresponding to the distance from the starting point </w:t>
-      </w:r>
-      <w:r>
-        <w:rPr>
-          <w:color w:val="000000" w:themeColor="text1"/>
-          <w:szCs w:val="18"/>
-          <w:lang w:eastAsia="ja-JP"/>
-        </w:rPr>
-        <w:t xml:space="preserve">with the diverging color </w:t>
+        <w:t xml:space="preserve"> 4 </w:t>
+      </w:r>
+      <w:r>
+        <w:rPr>
+          <w:color w:val="000000" w:themeColor="text1"/>
+          <w:szCs w:val="18"/>
+          <w:lang w:eastAsia="ja-JP"/>
+        </w:rPr>
+        <w:t xml:space="preserve">is </w:t>
+      </w:r>
+      <w:r>
+        <w:rPr>
+          <w:color w:val="000000" w:themeColor="text1"/>
+          <w:szCs w:val="18"/>
+          <w:lang w:eastAsia="ja-JP"/>
+        </w:rPr>
+        <w:t xml:space="preserve">the position of </w:t>
+      </w:r>
+      <w:r>
+        <w:rPr>
+          <w:color w:val="000000" w:themeColor="text1"/>
+          <w:szCs w:val="18"/>
+          <w:lang w:eastAsia="ja-JP"/>
+        </w:rPr>
+        <w:t xml:space="preserve">a </w:t>
+      </w:r>
+      <w:bookmarkStart w:id="0" w:name="_GoBack"/>
+      <w:bookmarkEnd w:id="0"/>
+      <w:r>
+        <w:rPr>
+          <w:color w:val="000000" w:themeColor="text1"/>
+          <w:szCs w:val="18"/>
+          <w:lang w:eastAsia="ja-JP"/>
+        </w:rPr>
+        <w:t xml:space="preserve">cell nucleus at the time step t and </w:t>
+      </w:r>
+      <w:r>
+        <w:rPr>
+          <w:color w:val="000000" w:themeColor="text1"/>
+          <w:szCs w:val="18"/>
+          <w:lang w:eastAsia="ja-JP"/>
+        </w:rPr>
+        <w:t xml:space="preserve">we painted the </w:t>
+      </w:r>
+      <w:r>
+        <w:rPr>
+          <w:color w:val="000000" w:themeColor="text1"/>
+          <w:szCs w:val="18"/>
+          <w:lang w:eastAsia="ja-JP"/>
+        </w:rPr>
+        <w:t xml:space="preserve">line </w:t>
+      </w:r>
+      <w:r>
+        <w:rPr>
+          <w:color w:val="000000" w:themeColor="text1"/>
+          <w:szCs w:val="18"/>
+          <w:lang w:eastAsia="ja-JP"/>
+        </w:rPr>
+        <w:t xml:space="preserve">with </w:t>
+      </w:r>
+      <w:r>
+        <w:rPr>
+          <w:color w:val="000000" w:themeColor="text1"/>
+          <w:szCs w:val="18"/>
+          <w:lang w:eastAsia="ja-JP"/>
+        </w:rPr>
+        <w:t xml:space="preserve">the diverging color </w:t>
       </w:r>
       <w:proofErr w:type="gramStart"/>
       <w:r>
@@ -2362,6 +2513,57 @@
           <w:lang w:eastAsia="ja-JP"/>
         </w:rPr>
         <w:t>4]</w:t>
+      </w:r>
+      <w:r>
+        <w:rPr>
+          <w:color w:val="000000" w:themeColor="text1"/>
+          <w:szCs w:val="18"/>
+          <w:lang w:eastAsia="ja-JP"/>
+        </w:rPr>
+        <w:t xml:space="preserve"> according</w:t>
+      </w:r>
+      <w:r>
+        <w:rPr>
+          <w:color w:val="000000" w:themeColor="text1"/>
+          <w:szCs w:val="18"/>
+          <w:lang w:eastAsia="ja-JP"/>
+        </w:rPr>
+        <w:t xml:space="preserve"> to the distance from the starting point</w:t>
+      </w:r>
+      <w:r>
+        <w:rPr>
+          <w:color w:val="000000" w:themeColor="text1"/>
+          <w:szCs w:val="18"/>
+          <w:lang w:eastAsia="ja-JP"/>
+        </w:rPr>
+        <w:t xml:space="preserve"> (</w:t>
+      </w:r>
+      <w:proofErr w:type="spellStart"/>
+      <w:r>
+        <w:rPr>
+          <w:color w:val="000000" w:themeColor="text1"/>
+          <w:szCs w:val="18"/>
+          <w:lang w:eastAsia="ja-JP"/>
+        </w:rPr>
+        <w:t>P</w:t>
+      </w:r>
+      <w:r>
+        <w:rPr>
+          <w:color w:val="000000" w:themeColor="text1"/>
+          <w:szCs w:val="18"/>
+          <w:vertAlign w:val="subscript"/>
+          <w:lang w:eastAsia="ja-JP"/>
+        </w:rPr>
+        <w:t>t</w:t>
+      </w:r>
+      <w:proofErr w:type="spellEnd"/>
+      <w:r>
+        <w:rPr>
+          <w:color w:val="000000" w:themeColor="text1"/>
+          <w:szCs w:val="18"/>
+          <w:lang w:eastAsia="ja-JP"/>
+        </w:rPr>
+        <w:t>)</w:t>
       </w:r>
       <w:r>
         <w:rPr>

</xml_diff>

<commit_message>
modified picture and acknowledgement
</commit_message>
<xml_diff>
--- a/PacificVis2018_english.docx
+++ b/PacificVis2018_english.docx
@@ -637,9 +637,6 @@
     <w:p>
       <w:pPr>
         <w:pStyle w:val="BodyNoIndent"/>
-        <w:rPr>
-          <w:rFonts w:hint="eastAsia"/>
-        </w:rPr>
       </w:pPr>
       <w:r>
         <w:t>W</w:t>
@@ -679,7 +676,14 @@
           <w:szCs w:val="18"/>
           <w:lang w:val="en-US" w:eastAsia="ja-JP"/>
         </w:rPr>
-        <w:t>In this section, we describe a method to visualize bo</w:t>
+        <w:t>W</w:t>
+      </w:r>
+      <w:r>
+        <w:rPr>
+          <w:szCs w:val="18"/>
+          <w:lang w:val="en-US" w:eastAsia="ja-JP"/>
+        </w:rPr>
+        <w:t>e describe a method to visualize bo</w:t>
       </w:r>
       <w:r>
         <w:rPr>
@@ -1179,7 +1183,15 @@
           <w:szCs w:val="18"/>
           <w:lang w:eastAsia="ja-JP"/>
         </w:rPr>
-        <w:t xml:space="preserve">In this section, we describe how to visualize </w:t>
+        <w:t>W</w:t>
+      </w:r>
+      <w:r>
+        <w:rPr>
+          <w:color w:val="000000" w:themeColor="text1"/>
+          <w:szCs w:val="18"/>
+          <w:lang w:eastAsia="ja-JP"/>
+        </w:rPr>
+        <w:t xml:space="preserve">e describe how to visualize </w:t>
       </w:r>
       <w:r>
         <w:rPr>
@@ -1361,7 +1373,7 @@
                 <v:stroke joinstyle="miter"/>
                 <v:path gradientshapeok="t" o:connecttype="rect"/>
               </v:shapetype>
-              <v:shape id="Text Box 3" o:spid="_x0000_s1026" type="#_x0000_t202" style="position:absolute;left:0;text-align:left;margin-left:-270.15pt;margin-top:653.2pt;width:243pt;height:27pt;z-index:251658240;visibility:visible;mso-wrap-style:square;mso-width-percent:0;mso-height-percent:0;mso-wrap-distance-left:9pt;mso-wrap-distance-top:3.6pt;mso-wrap-distance-right:9pt;mso-wrap-distance-bottom:0;mso-position-horizontal:absolute;mso-position-horizontal-relative:text;mso-position-vertical:absolute;mso-position-vertical-relative:page;mso-width-percent:0;mso-height-percent:0;mso-width-relative:page;mso-height-relative:page;v-text-anchor:top" o:gfxdata="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" stroked="f" strokeweight="3pt">
+              <v:shape id="Text Box 3" o:spid="_x0000_s1026" type="#_x0000_t202" style="position:absolute;left:0;text-align:left;margin-left:-270.15pt;margin-top:653.2pt;width:243pt;height:27pt;z-index:251658240;visibility:visible;mso-wrap-style:square;mso-width-percent:0;mso-height-percent:0;mso-wrap-distance-left:9pt;mso-wrap-distance-top:3.6pt;mso-wrap-distance-right:9pt;mso-wrap-distance-bottom:0;mso-position-horizontal:absolute;mso-position-horizontal-relative:text;mso-position-vertical:absolute;mso-position-vertical-relative:page;mso-width-percent:0;mso-height-percent:0;mso-width-relative:page;mso-height-relative:page;v-text-anchor:top" o:gfxdata="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" stroked="f" strokeweight="3pt">
                 <v:textbox>
                   <w:txbxContent>
                     <w:p>
@@ -1599,7 +1611,6 @@
         <w:pStyle w:val="Body"/>
         <w:ind w:firstLine="0"/>
         <w:rPr>
-          <w:rFonts w:hint="eastAsia"/>
           <w:color w:val="000000" w:themeColor="text1"/>
           <w:szCs w:val="18"/>
           <w:lang w:eastAsia="ja-JP"/>
@@ -2027,7 +2038,6 @@
         <w:spacing w:beforeLines="50" w:before="120"/>
         <w:ind w:firstLine="0"/>
         <w:rPr>
-          <w:rFonts w:hint="eastAsia"/>
           <w:color w:val="000000" w:themeColor="text1"/>
           <w:szCs w:val="18"/>
           <w:lang w:eastAsia="ja-JP"/>
@@ -2155,6 +2165,7 @@
           <w:color w:val="000000" w:themeColor="text1"/>
           <w:lang w:eastAsia="ja-JP"/>
         </w:rPr>
+        <w:lastRenderedPageBreak/>
         <w:drawing>
           <wp:inline distT="0" distB="0" distL="0" distR="0" wp14:anchorId="45F4D80E" wp14:editId="0F3503E8">
             <wp:extent cx="1173350" cy="984636"/>
@@ -2269,7 +2280,15 @@
           <w:color w:val="000000" w:themeColor="text1"/>
           <w:lang w:eastAsia="ja-JP"/>
         </w:rPr>
-        <w:t>Distance</w:t>
+        <w:t>M</w:t>
+      </w:r>
+      <w:r>
+        <w:rPr>
+          <w:rFonts w:ascii="Helvetica" w:hAnsi="Helvetica"/>
+          <w:color w:val="000000" w:themeColor="text1"/>
+          <w:lang w:eastAsia="ja-JP"/>
+        </w:rPr>
+        <w:t>ovement</w:t>
       </w:r>
       <w:proofErr w:type="gramEnd"/>
       <w:r>
@@ -2278,7 +2297,7 @@
           <w:color w:val="000000" w:themeColor="text1"/>
           <w:lang w:eastAsia="ja-JP"/>
         </w:rPr>
-        <w:t xml:space="preserve"> of nuclear movement</w:t>
+        <w:t xml:space="preserve"> distance of a cell nucleus</w:t>
       </w:r>
     </w:p>
     <w:p>
@@ -2681,7 +2700,7 @@
       <w:pPr>
         <w:pStyle w:val="Body"/>
         <w:spacing w:line="240" w:lineRule="auto"/>
-        <w:ind w:firstLine="0"/>
+        <w:ind w:leftChars="108" w:left="194" w:firstLine="0"/>
         <w:rPr>
           <w:rFonts w:ascii="Helvetica" w:hAnsi="Helvetica"/>
           <w:b/>
@@ -2698,10 +2717,10 @@
           <w:lang w:eastAsia="ja-JP"/>
         </w:rPr>
         <w:drawing>
-          <wp:inline distT="0" distB="0" distL="0" distR="0" wp14:anchorId="46124D42" wp14:editId="0F1DE874">
-            <wp:extent cx="2877536" cy="847041"/>
+          <wp:inline distT="0" distB="0" distL="0" distR="0" wp14:anchorId="0D6E0CEA" wp14:editId="4E7841A9">
+            <wp:extent cx="2906672" cy="839705"/>
             <wp:effectExtent l="0" t="0" r="0" b="0"/>
-            <wp:docPr id="4" name="図 4" descr="Macintosh HD:Users:sayaka:Pictures:SnapNDrag Library.snapndraglibrary:c8666bff0:screenshot_156.png"/>
+            <wp:docPr id="3" name="図 3" descr="Macintosh HD:Users:sayaka:Pictures:SnapNDrag Library.snapndraglibrary:c8714c1bf:screenshot_169.png"/>
             <wp:cNvGraphicFramePr>
               <a:graphicFrameLocks xmlns:a="http://schemas.openxmlformats.org/drawingml/2006/main" noChangeAspect="1"/>
             </wp:cNvGraphicFramePr>
@@ -2709,12 +2728,12 @@
               <a:graphicData uri="http://schemas.openxmlformats.org/drawingml/2006/picture">
                 <pic:pic xmlns:pic="http://schemas.openxmlformats.org/drawingml/2006/picture">
                   <pic:nvPicPr>
-                    <pic:cNvPr id="0" name="Picture 1" descr="Macintosh HD:Users:sayaka:Pictures:SnapNDrag Library.snapndraglibrary:c8666bff0:screenshot_156.png"/>
+                    <pic:cNvPr id="0" name="Picture 1" descr="Macintosh HD:Users:sayaka:Pictures:SnapNDrag Library.snapndraglibrary:c8714c1bf:screenshot_169.png"/>
                     <pic:cNvPicPr>
                       <a:picLocks noChangeAspect="1" noChangeArrowheads="1"/>
                     </pic:cNvPicPr>
                   </pic:nvPicPr>
-                  <pic:blipFill>
+                  <pic:blipFill rotWithShape="1">
                     <a:blip r:embed="rId10">
                       <a:extLst>
                         <a:ext uri="{28A0092B-C50C-407E-A947-70E740481C1C}">
@@ -2722,15 +2741,13 @@
                         </a:ext>
                       </a:extLst>
                     </a:blip>
-                    <a:srcRect/>
-                    <a:stretch>
-                      <a:fillRect/>
-                    </a:stretch>
+                    <a:srcRect b="3704"/>
+                    <a:stretch/>
                   </pic:blipFill>
                   <pic:spPr bwMode="auto">
                     <a:xfrm>
                       <a:off x="0" y="0"/>
-                      <a:ext cx="2877536" cy="847041"/>
+                      <a:ext cx="2908069" cy="840109"/>
                     </a:xfrm>
                     <a:prstGeom prst="rect">
                       <a:avLst/>
@@ -2739,6 +2756,11 @@
                     <a:ln>
                       <a:noFill/>
                     </a:ln>
+                    <a:extLst>
+                      <a:ext uri="{53640926-AAD7-44d8-BBD7-CCE9431645EC}">
+                        <a14:shadowObscured xmlns:a14="http://schemas.microsoft.com/office/drawing/2010/main"/>
+                      </a:ext>
+                    </a:extLst>
                   </pic:spPr>
                 </pic:pic>
               </a:graphicData>
@@ -2752,37 +2774,58 @@
         <w:pStyle w:val="FigureCaption"/>
       </w:pPr>
       <w:r>
-        <w:t>(a) O</w:t>
+        <w:t xml:space="preserve">(a) </w:t>
+      </w:r>
+      <w:r>
+        <w:t>The o</w:t>
       </w:r>
       <w:r>
         <w:t xml:space="preserve">verview of </w:t>
       </w:r>
       <w:r>
-        <w:t xml:space="preserve">AB nuclei. (b) Highlighted cell </w:t>
-      </w:r>
-      <w:r>
-        <w:t>nucleus at 5</w:t>
-      </w:r>
-      <w:r>
-        <w:t>th</w:t>
-      </w:r>
-      <w:r>
-        <w:t xml:space="preserve"> time step. </w:t>
+        <w:t xml:space="preserve">AB nuclei. </w:t>
+      </w:r>
+      <w:r>
+        <w:t xml:space="preserve">Highlighted cell </w:t>
+      </w:r>
+      <w:r>
+        <w:t>nuclei</w:t>
+      </w:r>
+      <w:r>
+        <w:t xml:space="preserve"> at </w:t>
+      </w:r>
+      <w:r>
+        <w:t xml:space="preserve">the </w:t>
+      </w:r>
+      <w:r>
+        <w:t>3rd</w:t>
+      </w:r>
+      <w:r>
+        <w:t xml:space="preserve"> (b)</w:t>
+      </w:r>
+      <w:r>
+        <w:t xml:space="preserve"> </w:t>
+      </w:r>
+      <w:r>
+        <w:t xml:space="preserve">and the </w:t>
+      </w:r>
+      <w:r>
+        <w:t>23rd</w:t>
+      </w:r>
+      <w:r>
+        <w:t xml:space="preserve"> </w:t>
       </w:r>
       <w:r>
         <w:t xml:space="preserve">(c) </w:t>
       </w:r>
       <w:r>
-        <w:t>H</w:t>
-      </w:r>
-      <w:r>
-        <w:t>ighlighted one at 22</w:t>
-      </w:r>
-      <w:r>
-        <w:t>nd</w:t>
-      </w:r>
-      <w:r>
-        <w:t xml:space="preserve"> time step.</w:t>
+        <w:t>time step</w:t>
+      </w:r>
+      <w:r>
+        <w:t>s</w:t>
+      </w:r>
+      <w:r>
+        <w:t>.</w:t>
       </w:r>
     </w:p>
     <w:p>
@@ -2793,7 +2836,6 @@
         </w:tabs>
         <w:ind w:firstLine="0"/>
         <w:rPr>
-          <w:rFonts w:hint="eastAsia"/>
           <w:color w:val="000000" w:themeColor="text1"/>
           <w:szCs w:val="18"/>
           <w:lang w:eastAsia="ja-JP"/>
@@ -2869,15 +2911,15 @@
           <w:szCs w:val="18"/>
           <w:lang w:eastAsia="ja-JP"/>
         </w:rPr>
-        <w:t>nucleus at the 5</w:t>
-      </w:r>
-      <w:r>
-        <w:rPr>
-          <w:color w:val="000000" w:themeColor="text1"/>
-          <w:szCs w:val="18"/>
-          <w:lang w:eastAsia="ja-JP"/>
-        </w:rPr>
-        <w:t>th time step, and Figure 5</w:t>
+        <w:t>nucleus at the 3rd</w:t>
+      </w:r>
+      <w:r>
+        <w:rPr>
+          <w:color w:val="000000" w:themeColor="text1"/>
+          <w:szCs w:val="18"/>
+          <w:lang w:eastAsia="ja-JP"/>
+        </w:rPr>
+        <w:t xml:space="preserve"> time step, and Figure 5</w:t>
       </w:r>
       <w:r>
         <w:rPr>
@@ -2909,7 +2951,15 @@
           <w:szCs w:val="18"/>
           <w:lang w:eastAsia="ja-JP"/>
         </w:rPr>
-        <w:t xml:space="preserve">nucleus at the 22nd </w:t>
+        <w:t>nucleus at the 23rd</w:t>
+      </w:r>
+      <w:r>
+        <w:rPr>
+          <w:color w:val="000000" w:themeColor="text1"/>
+          <w:szCs w:val="18"/>
+          <w:lang w:eastAsia="ja-JP"/>
+        </w:rPr>
+        <w:t xml:space="preserve"> </w:t>
       </w:r>
       <w:r>
         <w:rPr>
@@ -3069,8 +3119,6 @@
         </w:rPr>
         <w:t xml:space="preserve">a </w:t>
       </w:r>
-      <w:bookmarkStart w:id="0" w:name="_GoBack"/>
-      <w:bookmarkEnd w:id="0"/>
       <w:r>
         <w:rPr>
           <w:b w:val="0"/>
@@ -3084,9 +3132,6 @@
         <w:pStyle w:val="Body"/>
         <w:spacing w:line="240" w:lineRule="auto"/>
         <w:ind w:firstLine="0"/>
-        <w:rPr>
-          <w:rFonts w:hint="eastAsia"/>
-        </w:rPr>
       </w:pPr>
       <w:r>
         <w:rPr>
@@ -3246,9 +3291,9 @@
       <w:pPr>
         <w:pStyle w:val="Body"/>
         <w:spacing w:line="240" w:lineRule="auto"/>
-        <w:ind w:leftChars="324" w:left="583" w:firstLine="0"/>
-        <w:rPr>
-          <w:rFonts w:ascii="Helvetica" w:hAnsi="Helvetica" w:hint="eastAsia"/>
+        <w:ind w:leftChars="216" w:left="389" w:firstLine="0"/>
+        <w:rPr>
+          <w:rFonts w:ascii="Helvetica" w:hAnsi="Helvetica"/>
           <w:b/>
           <w:color w:val="000000" w:themeColor="text1"/>
           <w:lang w:eastAsia="ja-JP"/>
@@ -3263,9 +3308,9 @@
           <w:lang w:eastAsia="ja-JP"/>
         </w:rPr>
         <w:drawing>
-          <wp:inline distT="0" distB="0" distL="0" distR="0" wp14:anchorId="63F63EF4" wp14:editId="347FAFA1">
-            <wp:extent cx="2110280" cy="1029619"/>
-            <wp:effectExtent l="0" t="0" r="0" b="12065"/>
+          <wp:inline distT="0" distB="0" distL="0" distR="0" wp14:anchorId="63F63EF4" wp14:editId="17A2472C">
+            <wp:extent cx="2585606" cy="1261533"/>
+            <wp:effectExtent l="0" t="0" r="5715" b="8890"/>
             <wp:docPr id="10" name="図 10" descr="Macintosh HD:Users:sayaka:Pictures:SnapNDrag Library.snapndraglibrary:c86e86696:screenshot_161.png"/>
             <wp:cNvGraphicFramePr>
               <a:graphicFrameLocks xmlns:a="http://schemas.openxmlformats.org/drawingml/2006/main" noChangeAspect="1"/>
@@ -3295,7 +3340,7 @@
                   <pic:spPr bwMode="auto">
                     <a:xfrm>
                       <a:off x="0" y="0"/>
-                      <a:ext cx="2112264" cy="1030587"/>
+                      <a:ext cx="2589705" cy="1263533"/>
                     </a:xfrm>
                     <a:prstGeom prst="rect">
                       <a:avLst/>
@@ -3315,9 +3360,6 @@
     <w:p>
       <w:pPr>
         <w:pStyle w:val="FigureCaption"/>
-        <w:rPr>
-          <w:rFonts w:hint="eastAsia"/>
-        </w:rPr>
       </w:pPr>
       <w:r>
         <w:t xml:space="preserve"> </w:t>
@@ -3440,9 +3482,6 @@
     <w:p>
       <w:pPr>
         <w:pStyle w:val="FigureCaption"/>
-        <w:rPr>
-          <w:rFonts w:hint="eastAsia"/>
-        </w:rPr>
       </w:pPr>
       <w:r>
         <w:rPr>
@@ -4058,10 +4097,17 @@
     <w:p>
       <w:pPr>
         <w:pStyle w:val="1"/>
-        <w:rPr>
-          <w:lang w:eastAsia="ja-JP"/>
-        </w:rPr>
-      </w:pPr>
+        <w:numPr>
+          <w:ilvl w:val="0"/>
+          <w:numId w:val="0"/>
+        </w:numPr>
+        <w:ind w:left="432" w:hanging="432"/>
+        <w:rPr>
+          <w:lang w:eastAsia="ja-JP"/>
+        </w:rPr>
+      </w:pPr>
+      <w:bookmarkStart w:id="0" w:name="_GoBack"/>
+      <w:bookmarkEnd w:id="0"/>
       <w:r>
         <w:t>Acknowledgement</w:t>
       </w:r>
@@ -4080,39 +4126,7 @@
           <w:szCs w:val="18"/>
           <w:lang w:eastAsia="ja-JP"/>
         </w:rPr>
-        <w:t xml:space="preserve">We would like to thank Dr. Shuichi </w:t>
-      </w:r>
-      <w:proofErr w:type="spellStart"/>
-      <w:r>
-        <w:rPr>
-          <w:szCs w:val="18"/>
-          <w:lang w:eastAsia="ja-JP"/>
-        </w:rPr>
-        <w:t>Onami</w:t>
-      </w:r>
-      <w:proofErr w:type="spellEnd"/>
-      <w:r>
-        <w:rPr>
-          <w:szCs w:val="18"/>
-          <w:lang w:eastAsia="ja-JP"/>
-        </w:rPr>
-        <w:t xml:space="preserve"> and Dr. Koji </w:t>
-      </w:r>
-      <w:proofErr w:type="spellStart"/>
-      <w:r>
-        <w:rPr>
-          <w:szCs w:val="18"/>
-          <w:lang w:eastAsia="ja-JP"/>
-        </w:rPr>
-        <w:t>Kyoda</w:t>
-      </w:r>
-      <w:proofErr w:type="spellEnd"/>
-      <w:r>
-        <w:rPr>
-          <w:szCs w:val="18"/>
-          <w:lang w:eastAsia="ja-JP"/>
-        </w:rPr>
-        <w:t>, Laboratory for Developmental Dynamics, RIKEN Quantitative Biology Center, for their valuable feedback and guidance. This work was supported in part of JSPS KAKENHI Grant Number JP17K00169 and JST CREST Grant Number JPMJCR1511, Japan.</w:t>
+        <w:t>This work was supported in part of JSPS KAKENHI Grant Number JP17K00169 and JST CREST Grant Number JPMJCR1511, Japan.</w:t>
       </w:r>
     </w:p>
     <w:p>
@@ -4622,7 +4636,7 @@
   <w:abstractNum w:abstractNumId="11">
     <w:nsid w:val="240C0CF0"/>
     <w:multiLevelType w:val="multilevel"/>
-    <w:tmpl w:val="FD5EB3C8"/>
+    <w:tmpl w:val="D3F615E8"/>
     <w:lvl w:ilvl="0">
       <w:start w:val="1"/>
       <w:numFmt w:val="decimal"/>
@@ -5513,7 +5527,7 @@
     <w:next w:val="a0"/>
     <w:autoRedefine/>
     <w:qFormat/>
-    <w:rsid w:val="00D20C9D"/>
+    <w:rsid w:val="00394968"/>
     <w:pPr>
       <w:numPr>
         <w:ilvl w:val="0"/>
@@ -5716,6 +5730,7 @@
   <w:style w:type="character" w:default="1" w:styleId="a1">
     <w:name w:val="Default Paragraph Font"/>
     <w:uiPriority w:val="1"/>
+    <w:semiHidden/>
     <w:unhideWhenUsed/>
   </w:style>
   <w:style w:type="table" w:default="1" w:styleId="a2">
@@ -6043,7 +6058,7 @@
     <w:next w:val="a0"/>
     <w:autoRedefine/>
     <w:qFormat/>
-    <w:rsid w:val="00D20C9D"/>
+    <w:rsid w:val="00394968"/>
     <w:pPr>
       <w:numPr>
         <w:ilvl w:val="0"/>
@@ -6246,6 +6261,7 @@
   <w:style w:type="character" w:default="1" w:styleId="a1">
     <w:name w:val="Default Paragraph Font"/>
     <w:uiPriority w:val="1"/>
+    <w:semiHidden/>
     <w:unhideWhenUsed/>
   </w:style>
   <w:style w:type="table" w:default="1" w:styleId="a2">

</xml_diff>